<commit_message>
File updated with the Angular Complier Types
</commit_message>
<xml_diff>
--- a/AngularNotes/Angular.docx
+++ b/AngularNotes/Angular.docx
@@ -190,7 +190,6 @@
           <w:szCs w:val="20"/>
         </w:rPr>
       </w:pPr>
-      <w:proofErr w:type="spellStart"/>
       <w:proofErr w:type="gramStart"/>
       <w:r>
         <w:rPr>
@@ -200,18 +199,7 @@
           <w:sz w:val="20"/>
           <w:szCs w:val="20"/>
         </w:rPr>
-        <w:t>ngOnChanges</w:t>
-      </w:r>
-      <w:proofErr w:type="spellEnd"/>
-      <w:r>
-        <w:rPr>
-          <w:rFonts w:ascii="Bookman Old Style" w:hAnsi="Bookman Old Style" w:cs="Helvetica"/>
-          <w:b/>
-          <w:spacing w:val="5"/>
-          <w:sz w:val="20"/>
-          <w:szCs w:val="20"/>
-        </w:rPr>
-        <w:t>(</w:t>
+        <w:t>ngOnChanges(</w:t>
       </w:r>
       <w:proofErr w:type="gramEnd"/>
       <w:r>
@@ -1482,7 +1470,6 @@
           <w:lang w:eastAsia="en-IN"/>
         </w:rPr>
       </w:pPr>
-      <w:proofErr w:type="spellStart"/>
       <w:proofErr w:type="gramStart"/>
       <w:r>
         <w:rPr>
@@ -1496,7 +1483,6 @@
         </w:rPr>
         <w:t>ngAfterContentChecked</w:t>
       </w:r>
-      <w:proofErr w:type="spellEnd"/>
       <w:proofErr w:type="gramEnd"/>
       <w:r>
         <w:rPr>
@@ -10685,8 +10671,6 @@
         </w:rPr>
         <w:t xml:space="preserve"> Green</w:t>
       </w:r>
-      <w:bookmarkStart w:id="0" w:name="_GoBack"/>
-      <w:bookmarkEnd w:id="0"/>
     </w:p>
     <w:p>
       <w:pPr>
@@ -11922,6 +11906,17 @@
         <w:spacing w:after="0"/>
         <w:rPr>
           <w:rFonts w:ascii="Bookman Old Style" w:hAnsi="Bookman Old Style" w:cs="Helvetica"/>
+          <w:spacing w:val="5"/>
+          <w:sz w:val="20"/>
+          <w:szCs w:val="20"/>
+        </w:rPr>
+      </w:pPr>
+    </w:p>
+    <w:p>
+      <w:pPr>
+        <w:spacing w:after="0"/>
+        <w:rPr>
+          <w:rFonts w:ascii="Bookman Old Style" w:hAnsi="Bookman Old Style" w:cs="Helvetica"/>
           <w:b/>
           <w:bCs/>
           <w:spacing w:val="5"/>
@@ -11929,6 +11924,17 @@
           <w:szCs w:val="20"/>
         </w:rPr>
       </w:pPr>
+      <w:r>
+        <w:rPr>
+          <w:rFonts w:ascii="Bookman Old Style" w:hAnsi="Bookman Old Style" w:cs="Helvetica"/>
+          <w:b/>
+          <w:bCs/>
+          <w:spacing w:val="5"/>
+          <w:sz w:val="20"/>
+          <w:szCs w:val="20"/>
+        </w:rPr>
+        <w:t xml:space="preserve">38. </w:t>
+      </w:r>
       <w:r>
         <w:rPr>
           <w:rFonts w:ascii="Bookman Old Style" w:hAnsi="Bookman Old Style" w:cs="Helvetica"/>
@@ -12604,7 +12610,602 @@
     <w:p>
       <w:pPr>
         <w:spacing w:after="0"/>
-        <w:ind w:firstLine="720"/>
+        <w:rPr>
+          <w:rFonts w:ascii="Bookman Old Style" w:hAnsi="Bookman Old Style" w:cs="Helvetica"/>
+          <w:spacing w:val="5"/>
+          <w:sz w:val="20"/>
+          <w:szCs w:val="20"/>
+        </w:rPr>
+      </w:pPr>
+    </w:p>
+    <w:p>
+      <w:pPr>
+        <w:spacing w:after="0"/>
+        <w:rPr>
+          <w:rFonts w:ascii="Bookman Old Style" w:hAnsi="Bookman Old Style" w:cs="Helvetica"/>
+          <w:b/>
+          <w:bCs/>
+          <w:spacing w:val="5"/>
+          <w:sz w:val="20"/>
+          <w:szCs w:val="20"/>
+        </w:rPr>
+      </w:pPr>
+      <w:r>
+        <w:rPr>
+          <w:rFonts w:ascii="Bookman Old Style" w:hAnsi="Bookman Old Style" w:cs="Helvetica"/>
+          <w:b/>
+          <w:bCs/>
+          <w:spacing w:val="5"/>
+          <w:sz w:val="20"/>
+          <w:szCs w:val="20"/>
+        </w:rPr>
+        <w:t>39. Types of compiler in angular and difference between them</w:t>
+      </w:r>
+    </w:p>
+    <w:p>
+      <w:pPr>
+        <w:spacing w:after="0"/>
+        <w:rPr>
+          <w:rFonts w:ascii="Bookman Old Style" w:hAnsi="Bookman Old Style" w:cs="Helvetica"/>
+          <w:spacing w:val="5"/>
+          <w:sz w:val="20"/>
+          <w:szCs w:val="20"/>
+        </w:rPr>
+      </w:pPr>
+      <w:r>
+        <w:rPr>
+          <w:rFonts w:ascii="Bookman Old Style" w:hAnsi="Bookman Old Style" w:cs="Helvetica"/>
+          <w:spacing w:val="5"/>
+          <w:sz w:val="20"/>
+          <w:szCs w:val="20"/>
+        </w:rPr>
+        <w:t>There are two types of compiler JIT and AOT</w:t>
+      </w:r>
+    </w:p>
+    <w:p>
+      <w:pPr>
+        <w:spacing w:after="0"/>
+        <w:rPr>
+          <w:rFonts w:ascii="Bookman Old Style" w:hAnsi="Bookman Old Style" w:cs="Helvetica"/>
+          <w:b/>
+          <w:bCs/>
+          <w:spacing w:val="5"/>
+          <w:sz w:val="20"/>
+          <w:szCs w:val="20"/>
+        </w:rPr>
+      </w:pPr>
+    </w:p>
+    <w:p>
+      <w:pPr>
+        <w:spacing w:after="0"/>
+        <w:rPr>
+          <w:rFonts w:ascii="Bookman Old Style" w:hAnsi="Bookman Old Style" w:cs="Helvetica"/>
+          <w:b/>
+          <w:bCs/>
+          <w:spacing w:val="5"/>
+          <w:sz w:val="20"/>
+          <w:szCs w:val="20"/>
+        </w:rPr>
+      </w:pPr>
+      <w:r>
+        <w:rPr>
+          <w:rFonts w:ascii="Bookman Old Style" w:hAnsi="Bookman Old Style" w:cs="Helvetica"/>
+          <w:b/>
+          <w:bCs/>
+          <w:spacing w:val="5"/>
+          <w:sz w:val="20"/>
+          <w:szCs w:val="20"/>
+        </w:rPr>
+        <w:t>JIT and AOT Comparison</w:t>
+      </w:r>
+    </w:p>
+    <w:p>
+      <w:pPr>
+        <w:spacing w:after="0"/>
+        <w:rPr>
+          <w:rFonts w:ascii="Bookman Old Style" w:hAnsi="Bookman Old Style" w:cs="Helvetica"/>
+          <w:spacing w:val="5"/>
+          <w:sz w:val="20"/>
+          <w:szCs w:val="20"/>
+        </w:rPr>
+      </w:pPr>
+      <w:r>
+        <w:rPr>
+          <w:rFonts w:ascii="Bookman Old Style" w:hAnsi="Bookman Old Style" w:cs="Helvetica"/>
+          <w:spacing w:val="5"/>
+          <w:sz w:val="20"/>
+          <w:szCs w:val="20"/>
+        </w:rPr>
+        <w:t>The main differences between JIT and AOT in Angular are:</w:t>
+      </w:r>
+    </w:p>
+    <w:p>
+      <w:pPr>
+        <w:spacing w:after="0"/>
+        <w:rPr>
+          <w:rFonts w:ascii="Bookman Old Style" w:hAnsi="Bookman Old Style" w:cs="Helvetica"/>
+          <w:spacing w:val="5"/>
+          <w:sz w:val="20"/>
+          <w:szCs w:val="20"/>
+        </w:rPr>
+      </w:pPr>
+    </w:p>
+    <w:p>
+      <w:pPr>
+        <w:spacing w:after="0"/>
+        <w:rPr>
+          <w:rFonts w:ascii="Bookman Old Style" w:hAnsi="Bookman Old Style" w:cs="Helvetica"/>
+          <w:spacing w:val="5"/>
+          <w:sz w:val="20"/>
+          <w:szCs w:val="20"/>
+          <w:highlight w:val="yellow"/>
+        </w:rPr>
+      </w:pPr>
+      <w:r>
+        <w:rPr>
+          <w:rFonts w:ascii="Bookman Old Style" w:hAnsi="Bookman Old Style" w:cs="Helvetica"/>
+          <w:spacing w:val="5"/>
+          <w:sz w:val="20"/>
+          <w:szCs w:val="20"/>
+          <w:highlight w:val="yellow"/>
+        </w:rPr>
+        <w:t>Just-in-Time (JIT), compiles your app in the browser at runtime.</w:t>
+      </w:r>
+    </w:p>
+    <w:p>
+      <w:pPr>
+        <w:spacing w:after="0"/>
+        <w:rPr>
+          <w:rFonts w:ascii="Bookman Old Style" w:hAnsi="Bookman Old Style" w:cs="Helvetica"/>
+          <w:spacing w:val="5"/>
+          <w:sz w:val="20"/>
+          <w:szCs w:val="20"/>
+        </w:rPr>
+      </w:pPr>
+      <w:r>
+        <w:rPr>
+          <w:rFonts w:ascii="Bookman Old Style" w:hAnsi="Bookman Old Style" w:cs="Helvetica"/>
+          <w:spacing w:val="5"/>
+          <w:sz w:val="20"/>
+          <w:szCs w:val="20"/>
+          <w:highlight w:val="yellow"/>
+        </w:rPr>
+        <w:t>Ahead-of-Time (AOT), compiles your app at build time on the server.</w:t>
+      </w:r>
+    </w:p>
+    <w:p>
+      <w:pPr>
+        <w:spacing w:after="0"/>
+        <w:rPr>
+          <w:rFonts w:ascii="Bookman Old Style" w:hAnsi="Bookman Old Style" w:cs="Helvetica"/>
+          <w:spacing w:val="5"/>
+          <w:sz w:val="20"/>
+          <w:szCs w:val="20"/>
+        </w:rPr>
+      </w:pPr>
+    </w:p>
+    <w:p>
+      <w:pPr>
+        <w:spacing w:after="0"/>
+        <w:rPr>
+          <w:rFonts w:ascii="Bookman Old Style" w:hAnsi="Bookman Old Style" w:cs="Helvetica"/>
+          <w:spacing w:val="5"/>
+          <w:sz w:val="20"/>
+          <w:szCs w:val="20"/>
+        </w:rPr>
+      </w:pPr>
+      <w:r>
+        <w:rPr>
+          <w:rFonts w:ascii="Bookman Old Style" w:hAnsi="Bookman Old Style" w:cs="Helvetica"/>
+          <w:spacing w:val="5"/>
+          <w:sz w:val="20"/>
+          <w:szCs w:val="20"/>
+        </w:rPr>
+        <w:t>JIT compilation is the default when you run the ng build (build only) or ng serve (build and serve locally) CLI commands. This is for development.</w:t>
+      </w:r>
+    </w:p>
+    <w:p>
+      <w:pPr>
+        <w:spacing w:after="0"/>
+        <w:rPr>
+          <w:rFonts w:ascii="Bookman Old Style" w:hAnsi="Bookman Old Style" w:cs="Helvetica"/>
+          <w:spacing w:val="5"/>
+          <w:sz w:val="20"/>
+          <w:szCs w:val="20"/>
+        </w:rPr>
+      </w:pPr>
+    </w:p>
+    <w:p>
+      <w:pPr>
+        <w:spacing w:after="0"/>
+        <w:rPr>
+          <w:rFonts w:ascii="Bookman Old Style" w:hAnsi="Bookman Old Style" w:cs="Helvetica"/>
+          <w:spacing w:val="5"/>
+          <w:sz w:val="20"/>
+          <w:szCs w:val="20"/>
+        </w:rPr>
+      </w:pPr>
+      <w:r>
+        <w:rPr>
+          <w:rFonts w:ascii="Bookman Old Style" w:hAnsi="Bookman Old Style" w:cs="Helvetica"/>
+          <w:spacing w:val="5"/>
+          <w:sz w:val="20"/>
+          <w:szCs w:val="20"/>
+        </w:rPr>
+        <w:t>AOT compilation, include the --</w:t>
+      </w:r>
+      <w:proofErr w:type="spellStart"/>
+      <w:r>
+        <w:rPr>
+          <w:rFonts w:ascii="Bookman Old Style" w:hAnsi="Bookman Old Style" w:cs="Helvetica"/>
+          <w:spacing w:val="5"/>
+          <w:sz w:val="20"/>
+          <w:szCs w:val="20"/>
+        </w:rPr>
+        <w:t>aot</w:t>
+      </w:r>
+      <w:proofErr w:type="spellEnd"/>
+      <w:r>
+        <w:rPr>
+          <w:rFonts w:ascii="Bookman Old Style" w:hAnsi="Bookman Old Style" w:cs="Helvetica"/>
+          <w:spacing w:val="5"/>
+          <w:sz w:val="20"/>
+          <w:szCs w:val="20"/>
+        </w:rPr>
+        <w:t> option with the ng build or ng serve command. Another ways is using --prod which by default production mode is configured in </w:t>
+      </w:r>
+      <w:proofErr w:type="spellStart"/>
+      <w:r>
+        <w:rPr>
+          <w:rFonts w:ascii="Bookman Old Style" w:hAnsi="Bookman Old Style" w:cs="Helvetica"/>
+          <w:spacing w:val="5"/>
+          <w:sz w:val="20"/>
+          <w:szCs w:val="20"/>
+        </w:rPr>
+        <w:t>Angular.json</w:t>
+      </w:r>
+      <w:proofErr w:type="spellEnd"/>
+      <w:r>
+        <w:rPr>
+          <w:rFonts w:ascii="Bookman Old Style" w:hAnsi="Bookman Old Style" w:cs="Helvetica"/>
+          <w:spacing w:val="5"/>
+          <w:sz w:val="20"/>
+          <w:szCs w:val="20"/>
+        </w:rPr>
+        <w:t> with AOT is set to true</w:t>
+      </w:r>
+      <w:r>
+        <w:rPr>
+          <w:rFonts w:ascii="Bookman Old Style" w:hAnsi="Bookman Old Style" w:cs="Helvetica"/>
+          <w:spacing w:val="5"/>
+          <w:sz w:val="20"/>
+          <w:szCs w:val="20"/>
+        </w:rPr>
+        <w:t>.</w:t>
+      </w:r>
+    </w:p>
+    <w:p>
+      <w:pPr>
+        <w:spacing w:after="0"/>
+        <w:rPr>
+          <w:rFonts w:ascii="Bookman Old Style" w:hAnsi="Bookman Old Style" w:cs="Helvetica"/>
+          <w:b/>
+          <w:bCs/>
+          <w:spacing w:val="5"/>
+          <w:sz w:val="20"/>
+          <w:szCs w:val="20"/>
+        </w:rPr>
+      </w:pPr>
+      <w:r>
+        <w:rPr>
+          <w:rFonts w:ascii="Bookman Old Style" w:hAnsi="Bookman Old Style" w:cs="Helvetica"/>
+          <w:spacing w:val="5"/>
+          <w:sz w:val="20"/>
+          <w:szCs w:val="20"/>
+        </w:rPr>
+        <w:tab/>
+      </w:r>
+      <w:proofErr w:type="gramStart"/>
+      <w:r>
+        <w:rPr>
+          <w:rFonts w:ascii="Bookman Old Style" w:hAnsi="Bookman Old Style" w:cs="Helvetica"/>
+          <w:b/>
+          <w:bCs/>
+          <w:spacing w:val="5"/>
+          <w:sz w:val="20"/>
+          <w:szCs w:val="20"/>
+        </w:rPr>
+        <w:t>ng</w:t>
+      </w:r>
+      <w:proofErr w:type="gramEnd"/>
+      <w:r>
+        <w:rPr>
+          <w:rFonts w:ascii="Bookman Old Style" w:hAnsi="Bookman Old Style" w:cs="Helvetica"/>
+          <w:b/>
+          <w:bCs/>
+          <w:spacing w:val="5"/>
+          <w:sz w:val="20"/>
+          <w:szCs w:val="20"/>
+        </w:rPr>
+        <w:t xml:space="preserve"> build -- </w:t>
+      </w:r>
+      <w:proofErr w:type="spellStart"/>
+      <w:r>
+        <w:rPr>
+          <w:rFonts w:ascii="Bookman Old Style" w:hAnsi="Bookman Old Style" w:cs="Helvetica"/>
+          <w:b/>
+          <w:bCs/>
+          <w:spacing w:val="5"/>
+          <w:sz w:val="20"/>
+          <w:szCs w:val="20"/>
+        </w:rPr>
+        <w:t>aot</w:t>
+      </w:r>
+      <w:proofErr w:type="spellEnd"/>
+    </w:p>
+    <w:p>
+      <w:pPr>
+        <w:spacing w:after="0"/>
+        <w:rPr>
+          <w:rFonts w:ascii="Bookman Old Style" w:hAnsi="Bookman Old Style" w:cs="Helvetica"/>
+          <w:b/>
+          <w:bCs/>
+          <w:spacing w:val="5"/>
+          <w:sz w:val="20"/>
+          <w:szCs w:val="20"/>
+        </w:rPr>
+      </w:pPr>
+      <w:r>
+        <w:rPr>
+          <w:rFonts w:ascii="Bookman Old Style" w:hAnsi="Bookman Old Style" w:cs="Helvetica"/>
+          <w:b/>
+          <w:bCs/>
+          <w:spacing w:val="5"/>
+          <w:sz w:val="20"/>
+          <w:szCs w:val="20"/>
+        </w:rPr>
+        <w:tab/>
+      </w:r>
+      <w:proofErr w:type="spellStart"/>
+      <w:proofErr w:type="gramStart"/>
+      <w:r>
+        <w:rPr>
+          <w:rFonts w:ascii="Bookman Old Style" w:hAnsi="Bookman Old Style" w:cs="Helvetica"/>
+          <w:b/>
+          <w:bCs/>
+          <w:spacing w:val="5"/>
+          <w:sz w:val="20"/>
+          <w:szCs w:val="20"/>
+        </w:rPr>
+        <w:t>nb</w:t>
+      </w:r>
+      <w:proofErr w:type="spellEnd"/>
+      <w:proofErr w:type="gramEnd"/>
+      <w:r>
+        <w:rPr>
+          <w:rFonts w:ascii="Bookman Old Style" w:hAnsi="Bookman Old Style" w:cs="Helvetica"/>
+          <w:b/>
+          <w:bCs/>
+          <w:spacing w:val="5"/>
+          <w:sz w:val="20"/>
+          <w:szCs w:val="20"/>
+        </w:rPr>
+        <w:t xml:space="preserve"> build -- prod </w:t>
+      </w:r>
+    </w:p>
+    <w:p>
+      <w:pPr>
+        <w:spacing w:after="0"/>
+        <w:rPr>
+          <w:rFonts w:ascii="Bookman Old Style" w:hAnsi="Bookman Old Style" w:cs="Helvetica"/>
+          <w:spacing w:val="5"/>
+          <w:sz w:val="20"/>
+          <w:szCs w:val="20"/>
+        </w:rPr>
+      </w:pPr>
+      <w:r>
+        <w:rPr>
+          <w:rFonts w:ascii="Bookman Old Style" w:hAnsi="Bookman Old Style" w:cs="Helvetica"/>
+          <w:spacing w:val="5"/>
+          <w:sz w:val="20"/>
+          <w:szCs w:val="20"/>
+        </w:rPr>
+        <w:pict>
+          <v:rect id="_x0000_i1025" style="width:127.2pt;height:1.5pt" o:hrpct="0" o:hralign="center" o:hrstd="t" o:hrnoshade="t" o:hr="t" fillcolor="#08090a" stroked="f"/>
+        </w:pict>
+      </w:r>
+    </w:p>
+    <w:p>
+      <w:pPr>
+        <w:spacing w:after="0"/>
+        <w:rPr>
+          <w:rFonts w:ascii="Bookman Old Style" w:hAnsi="Bookman Old Style" w:cs="Helvetica"/>
+          <w:b/>
+          <w:bCs/>
+          <w:spacing w:val="5"/>
+          <w:sz w:val="20"/>
+          <w:szCs w:val="20"/>
+        </w:rPr>
+      </w:pPr>
+      <w:r>
+        <w:rPr>
+          <w:rFonts w:ascii="Bookman Old Style" w:hAnsi="Bookman Old Style" w:cs="Helvetica"/>
+          <w:b/>
+          <w:bCs/>
+          <w:spacing w:val="5"/>
+          <w:sz w:val="20"/>
+          <w:szCs w:val="20"/>
+        </w:rPr>
+        <w:t>Summary</w:t>
+      </w:r>
+    </w:p>
+    <w:p>
+      <w:pPr>
+        <w:pStyle w:val="ListParagraph"/>
+        <w:numPr>
+          <w:ilvl w:val="0"/>
+          <w:numId w:val="12"/>
+        </w:numPr>
+        <w:spacing w:after="0"/>
+        <w:rPr>
+          <w:rFonts w:ascii="Bookman Old Style" w:hAnsi="Bookman Old Style" w:cs="Helvetica"/>
+          <w:spacing w:val="5"/>
+          <w:sz w:val="20"/>
+          <w:szCs w:val="20"/>
+        </w:rPr>
+      </w:pPr>
+      <w:r>
+        <w:rPr>
+          <w:rFonts w:ascii="Bookman Old Style" w:hAnsi="Bookman Old Style" w:cs="Helvetica"/>
+          <w:spacing w:val="5"/>
+          <w:sz w:val="20"/>
+          <w:szCs w:val="20"/>
+        </w:rPr>
+        <w:t xml:space="preserve">JIT and AOT are two ways to compile code in an Angular project. </w:t>
+      </w:r>
+    </w:p>
+    <w:p>
+      <w:pPr>
+        <w:pStyle w:val="ListParagraph"/>
+        <w:numPr>
+          <w:ilvl w:val="0"/>
+          <w:numId w:val="12"/>
+        </w:numPr>
+        <w:spacing w:after="0"/>
+        <w:rPr>
+          <w:rFonts w:ascii="Bookman Old Style" w:hAnsi="Bookman Old Style" w:cs="Helvetica"/>
+          <w:spacing w:val="5"/>
+          <w:sz w:val="20"/>
+          <w:szCs w:val="20"/>
+        </w:rPr>
+      </w:pPr>
+      <w:r>
+        <w:rPr>
+          <w:rFonts w:ascii="Bookman Old Style" w:hAnsi="Bookman Old Style" w:cs="Helvetica"/>
+          <w:spacing w:val="5"/>
+          <w:sz w:val="20"/>
+          <w:szCs w:val="20"/>
+        </w:rPr>
+        <w:t xml:space="preserve">We use </w:t>
+      </w:r>
+      <w:r>
+        <w:rPr>
+          <w:rFonts w:ascii="Bookman Old Style" w:hAnsi="Bookman Old Style" w:cs="Helvetica"/>
+          <w:b/>
+          <w:bCs/>
+          <w:spacing w:val="5"/>
+          <w:sz w:val="20"/>
+          <w:szCs w:val="20"/>
+        </w:rPr>
+        <w:t>JIT in development mode</w:t>
+      </w:r>
+      <w:r>
+        <w:rPr>
+          <w:rFonts w:ascii="Bookman Old Style" w:hAnsi="Bookman Old Style" w:cs="Helvetica"/>
+          <w:spacing w:val="5"/>
+          <w:sz w:val="20"/>
+          <w:szCs w:val="20"/>
+        </w:rPr>
+        <w:t xml:space="preserve"> while </w:t>
+      </w:r>
+      <w:r>
+        <w:rPr>
+          <w:rFonts w:ascii="Bookman Old Style" w:hAnsi="Bookman Old Style" w:cs="Helvetica"/>
+          <w:b/>
+          <w:bCs/>
+          <w:spacing w:val="5"/>
+          <w:sz w:val="20"/>
+          <w:szCs w:val="20"/>
+        </w:rPr>
+        <w:t>AOT is for production mode</w:t>
+      </w:r>
+      <w:r>
+        <w:rPr>
+          <w:rFonts w:ascii="Bookman Old Style" w:hAnsi="Bookman Old Style" w:cs="Helvetica"/>
+          <w:spacing w:val="5"/>
+          <w:sz w:val="20"/>
+          <w:szCs w:val="20"/>
+        </w:rPr>
+        <w:t>.</w:t>
+      </w:r>
+    </w:p>
+    <w:p>
+      <w:pPr>
+        <w:pStyle w:val="ListParagraph"/>
+        <w:numPr>
+          <w:ilvl w:val="0"/>
+          <w:numId w:val="12"/>
+        </w:numPr>
+        <w:spacing w:after="0"/>
+        <w:rPr>
+          <w:rFonts w:ascii="Bookman Old Style" w:hAnsi="Bookman Old Style" w:cs="Helvetica"/>
+          <w:spacing w:val="5"/>
+          <w:sz w:val="20"/>
+          <w:szCs w:val="20"/>
+        </w:rPr>
+      </w:pPr>
+      <w:r>
+        <w:rPr>
+          <w:rFonts w:ascii="Bookman Old Style" w:hAnsi="Bookman Old Style" w:cs="Helvetica"/>
+          <w:spacing w:val="5"/>
+          <w:sz w:val="20"/>
+          <w:szCs w:val="20"/>
+        </w:rPr>
+        <w:t>We can easily implement features and debug in JIT mode since we have map fil</w:t>
+      </w:r>
+      <w:r>
+        <w:rPr>
+          <w:rFonts w:ascii="Bookman Old Style" w:hAnsi="Bookman Old Style" w:cs="Helvetica"/>
+          <w:spacing w:val="5"/>
+          <w:sz w:val="20"/>
+          <w:szCs w:val="20"/>
+        </w:rPr>
+        <w:t>e while AOT does not. However, t</w:t>
+      </w:r>
+      <w:r>
+        <w:rPr>
+          <w:rFonts w:ascii="Bookman Old Style" w:hAnsi="Bookman Old Style" w:cs="Helvetica"/>
+          <w:spacing w:val="5"/>
+          <w:sz w:val="20"/>
+          <w:szCs w:val="20"/>
+        </w:rPr>
+        <w:t xml:space="preserve">he big benefit when we use AOT for production </w:t>
+      </w:r>
+      <w:r>
+        <w:rPr>
+          <w:rFonts w:ascii="Bookman Old Style" w:hAnsi="Bookman Old Style" w:cs="Helvetica"/>
+          <w:spacing w:val="5"/>
+          <w:sz w:val="20"/>
+          <w:szCs w:val="20"/>
+        </w:rPr>
+        <w:t>is</w:t>
+      </w:r>
+      <w:r>
+        <w:rPr>
+          <w:rFonts w:ascii="Bookman Old Style" w:hAnsi="Bookman Old Style" w:cs="Helvetica"/>
+          <w:spacing w:val="5"/>
+          <w:sz w:val="20"/>
+          <w:szCs w:val="20"/>
+        </w:rPr>
+        <w:t xml:space="preserve"> reducing bundle size for faster rendering.</w:t>
+      </w:r>
+    </w:p>
+    <w:p>
+      <w:pPr>
+        <w:spacing w:after="0"/>
+        <w:rPr>
+          <w:rFonts w:ascii="Bookman Old Style" w:hAnsi="Bookman Old Style" w:cs="Helvetica"/>
+          <w:spacing w:val="5"/>
+          <w:sz w:val="20"/>
+          <w:szCs w:val="20"/>
+        </w:rPr>
+      </w:pPr>
+      <w:bookmarkStart w:id="0" w:name="_GoBack"/>
+      <w:bookmarkEnd w:id="0"/>
+    </w:p>
+    <w:p>
+      <w:pPr>
+        <w:spacing w:after="0"/>
         <w:rPr>
           <w:rFonts w:ascii="Bookman Old Style" w:hAnsi="Bookman Old Style" w:cs="Helvetica"/>
           <w:spacing w:val="5"/>
@@ -12920,6 +13521,7 @@
           <w:sz w:val="18"/>
           <w:lang w:val="en-US"/>
         </w:rPr>
+        <w:lastRenderedPageBreak/>
         <w:t>Argument 1: </w:t>
       </w:r>
       <w:r>
@@ -13320,7 +13922,6 @@
                 <w:szCs w:val="24"/>
                 <w:lang w:val="en-US"/>
               </w:rPr>
-              <w:lastRenderedPageBreak/>
               <w:t>15</w:t>
             </w:r>
           </w:p>
@@ -13755,7 +14356,6 @@
                 <w:sz w:val="20"/>
                 <w:lang w:val="en-US"/>
               </w:rPr>
-              <w:lastRenderedPageBreak/>
               <w:t>var array=[1,2,3,4,5];</w:t>
             </w:r>
           </w:p>
@@ -13777,27 +14377,7 @@
                 <w:sz w:val="20"/>
                 <w:lang w:val="en-US"/>
               </w:rPr>
-              <w:t>console.log(</w:t>
-            </w:r>
-            <w:proofErr w:type="spellStart"/>
-            <w:r>
-              <w:rPr>
-                <w:rFonts w:ascii="Courier New" w:eastAsia="Times New Roman" w:hAnsi="Courier New" w:cs="Courier New"/>
-                <w:color w:val="333C4E"/>
-                <w:sz w:val="20"/>
-                <w:lang w:val="en-US"/>
-              </w:rPr>
-              <w:t>array.splice</w:t>
-            </w:r>
-            <w:proofErr w:type="spellEnd"/>
-            <w:r>
-              <w:rPr>
-                <w:rFonts w:ascii="Courier New" w:eastAsia="Times New Roman" w:hAnsi="Courier New" w:cs="Courier New"/>
-                <w:color w:val="333C4E"/>
-                <w:sz w:val="20"/>
-                <w:lang w:val="en-US"/>
-              </w:rPr>
-              <w:t>(2));</w:t>
+              <w:t>console.log(array.splice(2));</w:t>
             </w:r>
           </w:p>
           <w:p>
@@ -14042,7 +14622,6 @@
                 <w:sz w:val="20"/>
                 <w:lang w:val="en-US"/>
               </w:rPr>
-              <w:lastRenderedPageBreak/>
               <w:t>//shows [</w:t>
             </w:r>
             <w:proofErr w:type="gramStart"/>
@@ -14769,7 +15348,6 @@
           <w:sz w:val="18"/>
           <w:lang w:val="en-US"/>
         </w:rPr>
-        <w:lastRenderedPageBreak/>
         <w:t xml:space="preserve">If </w:t>
       </w:r>
       <w:proofErr w:type="gramStart"/>
@@ -15109,6 +15687,7 @@
                 <w:sz w:val="20"/>
                 <w:lang w:val="en-US"/>
               </w:rPr>
+              <w:lastRenderedPageBreak/>
               <w:t>// shows ["</w:t>
             </w:r>
             <w:proofErr w:type="spellStart"/>
@@ -15157,6 +15736,7 @@
           <w:sz w:val="18"/>
           <w:lang w:val="en-US"/>
         </w:rPr>
+        <w:lastRenderedPageBreak/>
         <w:t xml:space="preserve">If </w:t>
       </w:r>
       <w:proofErr w:type="gramStart"/>
@@ -15836,7 +16416,6 @@
                 <w:szCs w:val="24"/>
                 <w:lang w:val="en-US"/>
               </w:rPr>
-              <w:lastRenderedPageBreak/>
               <w:t>1</w:t>
             </w:r>
           </w:p>
@@ -16727,6 +17306,7 @@
                 <w:szCs w:val="24"/>
                 <w:lang w:val="en-US"/>
               </w:rPr>
+              <w:lastRenderedPageBreak/>
               <w:t>12</w:t>
             </w:r>
           </w:p>
@@ -16942,6 +17522,7 @@
                 <w:sz w:val="20"/>
                 <w:lang w:val="en-US"/>
               </w:rPr>
+              <w:lastRenderedPageBreak/>
               <w:t>var</w:t>
             </w:r>
             <w:proofErr w:type="spellEnd"/>
@@ -17215,6 +17796,7 @@
                 <w:sz w:val="20"/>
                 <w:lang w:val="en-US"/>
               </w:rPr>
+              <w:lastRenderedPageBreak/>
               <w:t>console.log(array2.slice(2,4));</w:t>
             </w:r>
           </w:p>
@@ -17456,6 +18038,7 @@
           <w:sz w:val="18"/>
           <w:lang w:val="en-US"/>
         </w:rPr>
+        <w:lastRenderedPageBreak/>
         <w:t xml:space="preserve">If either argument is </w:t>
       </w:r>
       <w:proofErr w:type="spellStart"/>
@@ -17640,7 +18223,6 @@
                 <w:szCs w:val="24"/>
                 <w:lang w:val="en-US"/>
               </w:rPr>
-              <w:lastRenderedPageBreak/>
               <w:t>7</w:t>
             </w:r>
           </w:p>
@@ -17716,7 +18298,6 @@
                 <w:sz w:val="20"/>
                 <w:lang w:val="en-US"/>
               </w:rPr>
-              <w:lastRenderedPageBreak/>
               <w:t>var</w:t>
             </w:r>
             <w:proofErr w:type="spellEnd"/>
@@ -17853,7 +18434,6 @@
                 <w:sz w:val="20"/>
                 <w:lang w:val="en-US"/>
               </w:rPr>
-              <w:lastRenderedPageBreak/>
               <w:t>// shows [11,12,13,14]</w:t>
             </w:r>
           </w:p>
@@ -17946,7 +18526,6 @@
           <w:sz w:val="18"/>
           <w:lang w:val="en-US"/>
         </w:rPr>
-        <w:lastRenderedPageBreak/>
         <w:t>If either argument is greater than the Array’s length, either argument will use the Array’s length</w:t>
       </w:r>
     </w:p>
@@ -19193,6 +19772,119 @@
     </w:lvl>
   </w:abstractNum>
   <w:abstractNum w:abstractNumId="7" w15:restartNumberingAfterBreak="0">
+    <w:nsid w:val="3A504B71"/>
+    <w:multiLevelType w:val="hybridMultilevel"/>
+    <w:tmpl w:val="67A809D2"/>
+    <w:lvl w:ilvl="0" w:tplc="E80CCEF0">
+      <w:start w:val="39"/>
+      <w:numFmt w:val="bullet"/>
+      <w:lvlText w:val="-"/>
+      <w:lvlJc w:val="left"/>
+      <w:pPr>
+        <w:ind w:left="720" w:hanging="360"/>
+      </w:pPr>
+      <w:rPr>
+        <w:rFonts w:ascii="Bookman Old Style" w:eastAsiaTheme="minorHAnsi" w:hAnsi="Bookman Old Style" w:cs="Helvetica" w:hint="default"/>
+      </w:rPr>
+    </w:lvl>
+    <w:lvl w:ilvl="1" w:tplc="40090003" w:tentative="1">
+      <w:start w:val="1"/>
+      <w:numFmt w:val="bullet"/>
+      <w:lvlText w:val="o"/>
+      <w:lvlJc w:val="left"/>
+      <w:pPr>
+        <w:ind w:left="1440" w:hanging="360"/>
+      </w:pPr>
+      <w:rPr>
+        <w:rFonts w:ascii="Courier New" w:hAnsi="Courier New" w:cs="Courier New" w:hint="default"/>
+      </w:rPr>
+    </w:lvl>
+    <w:lvl w:ilvl="2" w:tplc="40090005" w:tentative="1">
+      <w:start w:val="1"/>
+      <w:numFmt w:val="bullet"/>
+      <w:lvlText w:val=""/>
+      <w:lvlJc w:val="left"/>
+      <w:pPr>
+        <w:ind w:left="2160" w:hanging="360"/>
+      </w:pPr>
+      <w:rPr>
+        <w:rFonts w:ascii="Wingdings" w:hAnsi="Wingdings" w:hint="default"/>
+      </w:rPr>
+    </w:lvl>
+    <w:lvl w:ilvl="3" w:tplc="40090001" w:tentative="1">
+      <w:start w:val="1"/>
+      <w:numFmt w:val="bullet"/>
+      <w:lvlText w:val=""/>
+      <w:lvlJc w:val="left"/>
+      <w:pPr>
+        <w:ind w:left="2880" w:hanging="360"/>
+      </w:pPr>
+      <w:rPr>
+        <w:rFonts w:ascii="Symbol" w:hAnsi="Symbol" w:hint="default"/>
+      </w:rPr>
+    </w:lvl>
+    <w:lvl w:ilvl="4" w:tplc="40090003" w:tentative="1">
+      <w:start w:val="1"/>
+      <w:numFmt w:val="bullet"/>
+      <w:lvlText w:val="o"/>
+      <w:lvlJc w:val="left"/>
+      <w:pPr>
+        <w:ind w:left="3600" w:hanging="360"/>
+      </w:pPr>
+      <w:rPr>
+        <w:rFonts w:ascii="Courier New" w:hAnsi="Courier New" w:cs="Courier New" w:hint="default"/>
+      </w:rPr>
+    </w:lvl>
+    <w:lvl w:ilvl="5" w:tplc="40090005" w:tentative="1">
+      <w:start w:val="1"/>
+      <w:numFmt w:val="bullet"/>
+      <w:lvlText w:val=""/>
+      <w:lvlJc w:val="left"/>
+      <w:pPr>
+        <w:ind w:left="4320" w:hanging="360"/>
+      </w:pPr>
+      <w:rPr>
+        <w:rFonts w:ascii="Wingdings" w:hAnsi="Wingdings" w:hint="default"/>
+      </w:rPr>
+    </w:lvl>
+    <w:lvl w:ilvl="6" w:tplc="40090001" w:tentative="1">
+      <w:start w:val="1"/>
+      <w:numFmt w:val="bullet"/>
+      <w:lvlText w:val=""/>
+      <w:lvlJc w:val="left"/>
+      <w:pPr>
+        <w:ind w:left="5040" w:hanging="360"/>
+      </w:pPr>
+      <w:rPr>
+        <w:rFonts w:ascii="Symbol" w:hAnsi="Symbol" w:hint="default"/>
+      </w:rPr>
+    </w:lvl>
+    <w:lvl w:ilvl="7" w:tplc="40090003" w:tentative="1">
+      <w:start w:val="1"/>
+      <w:numFmt w:val="bullet"/>
+      <w:lvlText w:val="o"/>
+      <w:lvlJc w:val="left"/>
+      <w:pPr>
+        <w:ind w:left="5760" w:hanging="360"/>
+      </w:pPr>
+      <w:rPr>
+        <w:rFonts w:ascii="Courier New" w:hAnsi="Courier New" w:cs="Courier New" w:hint="default"/>
+      </w:rPr>
+    </w:lvl>
+    <w:lvl w:ilvl="8" w:tplc="40090005" w:tentative="1">
+      <w:start w:val="1"/>
+      <w:numFmt w:val="bullet"/>
+      <w:lvlText w:val=""/>
+      <w:lvlJc w:val="left"/>
+      <w:pPr>
+        <w:ind w:left="6480" w:hanging="360"/>
+      </w:pPr>
+      <w:rPr>
+        <w:rFonts w:ascii="Wingdings" w:hAnsi="Wingdings" w:hint="default"/>
+      </w:rPr>
+    </w:lvl>
+  </w:abstractNum>
+  <w:abstractNum w:abstractNumId="8" w15:restartNumberingAfterBreak="0">
     <w:nsid w:val="4F635141"/>
     <w:multiLevelType w:val="hybridMultilevel"/>
     <w:tmpl w:val="DCCCFDA4"/>
@@ -19305,7 +19997,7 @@
       </w:rPr>
     </w:lvl>
   </w:abstractNum>
-  <w:abstractNum w:abstractNumId="8" w15:restartNumberingAfterBreak="0">
+  <w:abstractNum w:abstractNumId="9" w15:restartNumberingAfterBreak="0">
     <w:nsid w:val="55CD6FAC"/>
     <w:multiLevelType w:val="hybridMultilevel"/>
     <w:tmpl w:val="9536A162"/>
@@ -19394,7 +20086,7 @@
       </w:pPr>
     </w:lvl>
   </w:abstractNum>
-  <w:abstractNum w:abstractNumId="9" w15:restartNumberingAfterBreak="0">
+  <w:abstractNum w:abstractNumId="10" w15:restartNumberingAfterBreak="0">
     <w:nsid w:val="63F15A5C"/>
     <w:multiLevelType w:val="hybridMultilevel"/>
     <w:tmpl w:val="BCAA6AC2"/>
@@ -19483,7 +20175,7 @@
       </w:pPr>
     </w:lvl>
   </w:abstractNum>
-  <w:abstractNum w:abstractNumId="10" w15:restartNumberingAfterBreak="0">
+  <w:abstractNum w:abstractNumId="11" w15:restartNumberingAfterBreak="0">
     <w:nsid w:val="7BBB7AF1"/>
     <w:multiLevelType w:val="multilevel"/>
     <w:tmpl w:val="7E54FA5E"/>
@@ -19639,10 +20331,10 @@
     <w:abstractNumId w:val="6"/>
   </w:num>
   <w:num w:numId="3">
-    <w:abstractNumId w:val="8"/>
+    <w:abstractNumId w:val="9"/>
   </w:num>
   <w:num w:numId="4">
-    <w:abstractNumId w:val="9"/>
+    <w:abstractNumId w:val="10"/>
   </w:num>
   <w:num w:numId="5">
     <w:abstractNumId w:val="0"/>
@@ -19657,13 +20349,16 @@
     <w:abstractNumId w:val="3"/>
   </w:num>
   <w:num w:numId="9">
-    <w:abstractNumId w:val="10"/>
+    <w:abstractNumId w:val="11"/>
   </w:num>
   <w:num w:numId="10">
-    <w:abstractNumId w:val="7"/>
+    <w:abstractNumId w:val="8"/>
   </w:num>
   <w:num w:numId="11">
     <w:abstractNumId w:val="4"/>
+  </w:num>
+  <w:num w:numId="12">
+    <w:abstractNumId w:val="7"/>
   </w:num>
 </w:numbering>
 </file>
@@ -20344,6 +21039,56 @@
       <w:lang w:eastAsia="en-IN" w:bidi="hi-IN"/>
     </w:rPr>
   </w:style>
+  <w:style w:type="paragraph" w:styleId="HTMLPreformatted">
+    <w:name w:val="HTML Preformatted"/>
+    <w:basedOn w:val="Normal"/>
+    <w:link w:val="HTMLPreformattedChar"/>
+    <w:uiPriority w:val="99"/>
+    <w:semiHidden/>
+    <w:unhideWhenUsed/>
+    <w:rsid w:val="00A15643"/>
+    <w:pPr>
+      <w:tabs>
+        <w:tab w:val="left" w:pos="916"/>
+        <w:tab w:val="left" w:pos="1832"/>
+        <w:tab w:val="left" w:pos="2748"/>
+        <w:tab w:val="left" w:pos="3664"/>
+        <w:tab w:val="left" w:pos="4580"/>
+        <w:tab w:val="left" w:pos="5496"/>
+        <w:tab w:val="left" w:pos="6412"/>
+        <w:tab w:val="left" w:pos="7328"/>
+        <w:tab w:val="left" w:pos="8244"/>
+        <w:tab w:val="left" w:pos="9160"/>
+        <w:tab w:val="left" w:pos="10076"/>
+        <w:tab w:val="left" w:pos="10992"/>
+        <w:tab w:val="left" w:pos="11908"/>
+        <w:tab w:val="left" w:pos="12824"/>
+        <w:tab w:val="left" w:pos="13740"/>
+        <w:tab w:val="left" w:pos="14656"/>
+      </w:tabs>
+      <w:spacing w:after="0" w:line="240" w:lineRule="auto"/>
+    </w:pPr>
+    <w:rPr>
+      <w:rFonts w:ascii="Courier New" w:eastAsia="Times New Roman" w:hAnsi="Courier New" w:cs="Courier New"/>
+      <w:sz w:val="20"/>
+      <w:szCs w:val="20"/>
+      <w:lang w:eastAsia="en-IN" w:bidi="hi-IN"/>
+    </w:rPr>
+  </w:style>
+  <w:style w:type="character" w:customStyle="1" w:styleId="HTMLPreformattedChar">
+    <w:name w:val="HTML Preformatted Char"/>
+    <w:basedOn w:val="DefaultParagraphFont"/>
+    <w:link w:val="HTMLPreformatted"/>
+    <w:uiPriority w:val="99"/>
+    <w:semiHidden/>
+    <w:rsid w:val="00A15643"/>
+    <w:rPr>
+      <w:rFonts w:ascii="Courier New" w:eastAsia="Times New Roman" w:hAnsi="Courier New" w:cs="Courier New"/>
+      <w:sz w:val="20"/>
+      <w:szCs w:val="20"/>
+      <w:lang w:eastAsia="en-IN" w:bidi="hi-IN"/>
+    </w:rPr>
+  </w:style>
 </w:styles>
 </file>
 

</xml_diff>